<commit_message>
Anwendung  wurde in einem Charger erfolgreich geprüft. Muss man noch auf dem bericht bearbeiten, trotzdem die daten sin schon verfügbaren.
</commit_message>
<xml_diff>
--- a/Bericht.docx
+++ b/Bericht.docx
@@ -66,7 +66,7 @@
         <w:rPr>
           <w:lang w:val="en-US"/>
         </w:rPr>
-        <w:instrText xml:space="preserve"> MERGEFIELD  SERIE_NUMBER_CHARGER  \* MERGEFORMAT </w:instrText>
+        <w:instrText xml:space="preserve"> MERGEFIELD  SERIAL_NUMBER_CHARGER  \* MERGEFORMAT </w:instrText>
       </w:r>
       <w:r>
         <w:rPr>
@@ -79,7 +79,7 @@
           <w:noProof/>
           <w:lang w:val="en-US"/>
         </w:rPr>
-        <w:t>17000xxxx</w:t>
+        <w:t>170004461</w:t>
       </w:r>
       <w:r>
         <w:rPr>
@@ -136,7 +136,7 @@
           <w:noProof/>
           <w:lang w:val="en-US"/>
         </w:rPr>
-        <w:t>Bestanden</w:t>
+        <w:t>failed</w:t>
       </w:r>
       <w:r>
         <w:rPr>
@@ -193,7 +193,7 @@
           <w:noProof/>
           <w:lang w:val="en-US"/>
         </w:rPr>
-        <w:t>17.02.2025</w:t>
+        <w:t>19.02.2025</w:t>
       </w:r>
       <w:r>
         <w:rPr>
@@ -318,7 +318,7 @@
         <w:rPr>
           <w:lang w:val="en-US"/>
         </w:rPr>
-        <w:instrText xml:space="preserve"> MERGEFIELD  SERIE_NUMBER_CDS  \* MERGEFORMAT </w:instrText>
+        <w:instrText xml:space="preserve"> MERGEFIELD  SERIAL_NUMBER_CDS  \* MERGEFORMAT </w:instrText>
       </w:r>
       <w:r>
         <w:rPr>
@@ -331,7 +331,7 @@
           <w:noProof/>
           <w:lang w:val="en-US"/>
         </w:rPr>
-        <w:t>CDS</w:t>
+        <w:t>DE61250140</w:t>
       </w:r>
       <w:r>
         <w:rPr>
@@ -382,7 +382,7 @@
           <w:noProof/>
           <w:lang w:val="en-US"/>
         </w:rPr>
-        <w:t>«CDS_FW_VERSION»</w:t>
+        <w:t>UC46382 CDS-IPC v1.19.2+g422723a</w:t>
       </w:r>
       <w:r>
         <w:rPr>
@@ -439,122 +439,20 @@
           <w:noProof/>
           <w:lang w:val="en-US"/>
         </w:rPr>
-        <w:t>SINK</w:t>
+        <w:t>SL1830A 1000V/600A/180kW</w:t>
       </w:r>
       <w:r>
         <w:fldChar w:fldCharType="end"/>
+      </w:r>
+      <w:r>
+        <w:rPr>
+          <w:lang w:val="en-US"/>
+        </w:rPr>
+        <w:t xml:space="preserve"> </w:t>
       </w:r>
     </w:p>
     <w:p>
       <w:pPr>
-        <w:spacing w:line="276" w:lineRule="auto"/>
-        <w:rPr>
-          <w:lang w:val="en-US"/>
-        </w:rPr>
-      </w:pPr>
-      <w:r>
-        <w:rPr>
-          <w:lang w:val="en-US"/>
-        </w:rPr>
-        <w:t>Max DC Power</w:t>
-      </w:r>
-      <w:r>
-        <w:rPr>
-          <w:lang w:val="en-US"/>
-        </w:rPr>
-        <w:tab/>
-      </w:r>
-      <w:r>
-        <w:rPr>
-          <w:lang w:val="en-US"/>
-        </w:rPr>
-        <w:tab/>
-      </w:r>
-      <w:r>
-        <w:rPr>
-          <w:lang w:val="en-US"/>
-        </w:rPr>
-        <w:fldChar w:fldCharType="begin"/>
-      </w:r>
-      <w:r>
-        <w:rPr>
-          <w:lang w:val="en-US"/>
-        </w:rPr>
-        <w:instrText xml:space="preserve"> MERGEFIELD  MAX_DC_POWER  \* MERGEFORMAT </w:instrText>
-      </w:r>
-      <w:r>
-        <w:rPr>
-          <w:lang w:val="en-US"/>
-        </w:rPr>
-        <w:fldChar w:fldCharType="separate"/>
-      </w:r>
-      <w:r>
-        <w:rPr>
-          <w:noProof/>
-          <w:lang w:val="en-US"/>
-        </w:rPr>
-        <w:t>10kw</w:t>
-      </w:r>
-      <w:r>
-        <w:rPr>
-          <w:lang w:val="en-US"/>
-        </w:rPr>
-        <w:fldChar w:fldCharType="end"/>
-      </w:r>
-    </w:p>
-    <w:p>
-      <w:pPr>
-        <w:spacing w:line="276" w:lineRule="auto"/>
-        <w:rPr>
-          <w:lang w:val="en-US"/>
-        </w:rPr>
-      </w:pPr>
-      <w:r>
-        <w:rPr>
-          <w:lang w:val="en-US"/>
-        </w:rPr>
-        <w:t>Communication Norm</w:t>
-      </w:r>
-      <w:r>
-        <w:rPr>
-          <w:lang w:val="en-US"/>
-        </w:rPr>
-        <w:tab/>
-      </w:r>
-      <w:r>
-        <w:rPr>
-          <w:lang w:val="en-US"/>
-        </w:rPr>
-        <w:fldChar w:fldCharType="begin"/>
-      </w:r>
-      <w:r>
-        <w:rPr>
-          <w:lang w:val="en-US"/>
-        </w:rPr>
-        <w:instrText xml:space="preserve"> MERGEFIELD  NORM  \* MERGEFORMAT </w:instrText>
-      </w:r>
-      <w:r>
-        <w:rPr>
-          <w:lang w:val="en-US"/>
-        </w:rPr>
-        <w:fldChar w:fldCharType="separate"/>
-      </w:r>
-      <w:r>
-        <w:rPr>
-          <w:noProof/>
-          <w:lang w:val="en-US"/>
-        </w:rPr>
-        <w:t>DINxxxx</w:t>
-      </w:r>
-      <w:r>
-        <w:rPr>
-          <w:lang w:val="en-US"/>
-        </w:rPr>
-        <w:fldChar w:fldCharType="end"/>
-      </w:r>
-    </w:p>
-    <w:p>
-      <w:pPr>
         <w:pStyle w:val="berschrift1"/>
         <w:spacing w:line="276" w:lineRule="auto"/>
         <w:rPr>
@@ -567,13 +465,6 @@
         </w:rPr>
         <w:t>Test details</w:t>
       </w:r>
-    </w:p>
-    <w:p>
-      <w:pPr>
-        <w:rPr>
-          <w:lang w:val="en-US"/>
-        </w:rPr>
-      </w:pPr>
     </w:p>
     <w:sectPr>
       <w:headerReference w:type="default" r:id="rId8"/>
@@ -1061,6 +952,39 @@
       <w:fldChar w:fldCharType="separate"/>
     </w:r>
     <w:r>
+      <w:fldChar w:fldCharType="begin"/>
+    </w:r>
+    <w:r>
+      <w:instrText xml:space="preserve"> INCLUDEPICTURE  "https://upload.wikimedia.org/wikipedia/commons/thumb/5/5f/Siemens-logo.svg/1280px-Siemens-logo.svg.png" \* MERGEFORMATINET </w:instrText>
+    </w:r>
+    <w:r>
+      <w:fldChar w:fldCharType="separate"/>
+    </w:r>
+    <w:r>
+      <w:fldChar w:fldCharType="begin"/>
+    </w:r>
+    <w:r>
+      <w:instrText xml:space="preserve"> INCLUDEPICTURE  "https://upload.wikimedia.org/wikipedia/commons/thumb/5/5f/Siemens-logo.svg/1280px-Siemens-logo.svg.png" \* MERGEFORMATINET </w:instrText>
+    </w:r>
+    <w:r>
+      <w:fldChar w:fldCharType="separate"/>
+    </w:r>
+    <w:r>
+      <w:fldChar w:fldCharType="begin"/>
+    </w:r>
+    <w:r>
+      <w:instrText xml:space="preserve"> </w:instrText>
+    </w:r>
+    <w:r>
+      <w:instrText>INCLUDEPICTURE  "https://upload.wikimedia.org/wikipedia/commons/thumb/5/5f/Siemens-logo.svg/1280px-Siemens-logo.svg.png" \* MERGEFORMATINET</w:instrText>
+    </w:r>
+    <w:r>
+      <w:instrText xml:space="preserve"> </w:instrText>
+    </w:r>
+    <w:r>
+      <w:fldChar w:fldCharType="separate"/>
+    </w:r>
+    <w:r>
       <w:pict w14:anchorId="3E6DBEF8">
         <v:shapetype id="_x0000_t75" coordsize="21600,21600" o:spt="75" o:preferrelative="t" path="m@4@5l@4@11@9@11@9@5xe" filled="f" stroked="f">
           <v:stroke joinstyle="miter"/>
@@ -1085,6 +1009,15 @@
           <v:imagedata r:id="rId1" r:href="rId2"/>
         </v:shape>
       </w:pict>
+    </w:r>
+    <w:r>
+      <w:fldChar w:fldCharType="end"/>
+    </w:r>
+    <w:r>
+      <w:fldChar w:fldCharType="end"/>
+    </w:r>
+    <w:r>
+      <w:fldChar w:fldCharType="end"/>
     </w:r>
     <w:r>
       <w:fldChar w:fldCharType="end"/>

</xml_diff>

<commit_message>
Nuevo commit para el fin de semana. Los datos de las tablas se probaron con el boton de prueba de manera exitosa. Habría que mejorar la visualizacion, para que no se muestren todos con diferentes tablas con sus titulos. Habría que hacer un test completo para verificar el funcionamiento. *a futor queda leer los datos en "tiempo real" para poder generar un grafico propio
</commit_message>
<xml_diff>
--- a/Bericht.docx
+++ b/Bericht.docx
@@ -79,7 +79,7 @@
           <w:noProof/>
           <w:lang w:val="en-US"/>
         </w:rPr>
-        <w:t>170004461</w:t>
+        <w:t>PF3TestRight3m.cdpj</w:t>
       </w:r>
       <w:r>
         <w:rPr>
@@ -136,7 +136,7 @@
           <w:noProof/>
           <w:lang w:val="en-US"/>
         </w:rPr>
-        <w:t>failed</w:t>
+        <w:t>passed</w:t>
       </w:r>
       <w:r>
         <w:rPr>
@@ -193,7 +193,7 @@
           <w:noProof/>
           <w:lang w:val="en-US"/>
         </w:rPr>
-        <w:t>19.02.2025</w:t>
+        <w:t>21.02.2025</w:t>
       </w:r>
       <w:r>
         <w:rPr>
@@ -331,7 +331,7 @@
           <w:noProof/>
           <w:lang w:val="en-US"/>
         </w:rPr>
-        <w:t>DE61250140</w:t>
+        <w:t>DE61250141</w:t>
       </w:r>
       <w:r>
         <w:rPr>
@@ -382,7 +382,7 @@
           <w:noProof/>
           <w:lang w:val="en-US"/>
         </w:rPr>
-        <w:t>UC46382 CDS-IPC v1.19.2+g422723a</w:t>
+        <w:t>UC46382 CDS-IPC v1.17.1+ga580171</w:t>
       </w:r>
       <w:r>
         <w:rPr>
@@ -439,7 +439,7 @@
           <w:noProof/>
           <w:lang w:val="en-US"/>
         </w:rPr>
-        <w:t>SL1830A 1000V/600A/180kW</w:t>
+        <w:t>--</w:t>
       </w:r>
       <w:r>
         <w:fldChar w:fldCharType="end"/>
@@ -973,6 +973,24 @@
       <w:fldChar w:fldCharType="begin"/>
     </w:r>
     <w:r>
+      <w:instrText xml:space="preserve"> INCLUDEPICTURE  "https://upload.wikimedia.org/wikipedia/commons/thumb/5/5f/Siemens-logo.svg/1280px-Siemens-logo.svg.png" \* MERGEFORMATINET </w:instrText>
+    </w:r>
+    <w:r>
+      <w:fldChar w:fldCharType="separate"/>
+    </w:r>
+    <w:r>
+      <w:fldChar w:fldCharType="begin"/>
+    </w:r>
+    <w:r>
+      <w:instrText xml:space="preserve"> INCLUDEPICTURE  "https://upload.wikimedia.org/wikipedia/commons/thumb/5/5f/Siemens-logo.svg/1280px-Siemens-logo.svg.png" \* MERGEFORMATINET </w:instrText>
+    </w:r>
+    <w:r>
+      <w:fldChar w:fldCharType="separate"/>
+    </w:r>
+    <w:r>
+      <w:fldChar w:fldCharType="begin"/>
+    </w:r>
+    <w:r>
       <w:instrText xml:space="preserve"> </w:instrText>
     </w:r>
     <w:r>
@@ -1009,6 +1027,12 @@
           <v:imagedata r:id="rId1" r:href="rId2"/>
         </v:shape>
       </w:pict>
+    </w:r>
+    <w:r>
+      <w:fldChar w:fldCharType="end"/>
+    </w:r>
+    <w:r>
+      <w:fldChar w:fldCharType="end"/>
     </w:r>
     <w:r>
       <w:fldChar w:fldCharType="end"/>

</xml_diff>

<commit_message>
Funciona. Hay que trabajar en el reporte y realizar pruebas
</commit_message>
<xml_diff>
--- a/Bericht.docx
+++ b/Bericht.docx
@@ -1,6 +1,6 @@
 
 <file path=word/document.xml><?xml version="1.0" encoding="utf-8"?>
-<w:document xmlns:wpc="http://schemas.microsoft.com/office/word/2010/wordprocessingCanvas" xmlns:cx="http://schemas.microsoft.com/office/drawing/2014/chartex" xmlns:cx1="http://schemas.microsoft.com/office/drawing/2015/9/8/chartex" xmlns:cx2="http://schemas.microsoft.com/office/drawing/2015/10/21/chartex" xmlns:cx3="http://schemas.microsoft.com/office/drawing/2016/5/9/chartex" xmlns:cx4="http://schemas.microsoft.com/office/drawing/2016/5/10/chartex" xmlns:cx5="http://schemas.microsoft.com/office/drawing/2016/5/11/chartex" xmlns:cx6="http://schemas.microsoft.com/office/drawing/2016/5/12/chartex" xmlns:cx7="http://schemas.microsoft.com/office/drawing/2016/5/13/chartex" xmlns:cx8="http://schemas.microsoft.com/office/drawing/2016/5/14/chartex" xmlns:mc="http://schemas.openxmlformats.org/markup-compatibility/2006" xmlns:aink="http://schemas.microsoft.com/office/drawing/2016/ink" xmlns:am3d="http://schemas.microsoft.com/office/drawing/2017/model3d" xmlns:o="urn:schemas-microsoft-com:office:office" xmlns:oel="http://schemas.microsoft.com/office/2019/extlst" xmlns:r="http://schemas.openxmlformats.org/officeDocument/2006/relationships" xmlns:m="http://schemas.openxmlformats.org/officeDocument/2006/math" xmlns:v="urn:schemas-microsoft-com:vml" xmlns:wp14="http://schemas.microsoft.com/office/word/2010/wordprocessingDrawing" xmlns:wp="http://schemas.openxmlformats.org/drawingml/2006/wordprocessingDrawing" xmlns:w10="urn:schemas-microsoft-com:office:word" xmlns:w="http://schemas.openxmlformats.org/wordprocessingml/2006/main" xmlns:w14="http://schemas.microsoft.com/office/word/2010/wordml" xmlns:w15="http://schemas.microsoft.com/office/word/2012/wordml" xmlns:w16cex="http://schemas.microsoft.com/office/word/2018/wordml/cex" xmlns:w16cid="http://schemas.microsoft.com/office/word/2016/wordml/cid" xmlns:w16="http://schemas.microsoft.com/office/word/2018/wordml" xmlns:w16du="http://schemas.microsoft.com/office/word/2023/wordml/word16du" xmlns:w16sdtdh="http://schemas.microsoft.com/office/word/2020/wordml/sdtdatahash" xmlns:w16se="http://schemas.microsoft.com/office/word/2015/wordml/symex" xmlns:wpg="http://schemas.microsoft.com/office/word/2010/wordprocessingGroup" xmlns:wpi="http://schemas.microsoft.com/office/word/2010/wordprocessingInk" xmlns:wne="http://schemas.microsoft.com/office/word/2006/wordml" xmlns:wps="http://schemas.microsoft.com/office/word/2010/wordprocessingShape" mc:Ignorable="w14 w15 w16se w16cid w16 w16cex w16sdtdh w16du wp14">
+<w:document xmlns:wpc="http://schemas.microsoft.com/office/word/2010/wordprocessingCanvas" xmlns:cx="http://schemas.microsoft.com/office/drawing/2014/chartex" xmlns:cx1="http://schemas.microsoft.com/office/drawing/2015/9/8/chartex" xmlns:cx2="http://schemas.microsoft.com/office/drawing/2015/10/21/chartex" xmlns:cx3="http://schemas.microsoft.com/office/drawing/2016/5/9/chartex" xmlns:cx4="http://schemas.microsoft.com/office/drawing/2016/5/10/chartex" xmlns:cx5="http://schemas.microsoft.com/office/drawing/2016/5/11/chartex" xmlns:cx6="http://schemas.microsoft.com/office/drawing/2016/5/12/chartex" xmlns:cx7="http://schemas.microsoft.com/office/drawing/2016/5/13/chartex" xmlns:cx8="http://schemas.microsoft.com/office/drawing/2016/5/14/chartex" xmlns:mc="http://schemas.openxmlformats.org/markup-compatibility/2006" xmlns:aink="http://schemas.microsoft.com/office/drawing/2016/ink" xmlns:am3d="http://schemas.microsoft.com/office/drawing/2017/model3d" xmlns:o="urn:schemas-microsoft-com:office:office" xmlns:oel="http://schemas.microsoft.com/office/2019/extlst" xmlns:r="http://schemas.openxmlformats.org/officeDocument/2006/relationships" xmlns:m="http://schemas.openxmlformats.org/officeDocument/2006/math" xmlns:v="urn:schemas-microsoft-com:vml" xmlns:wp14="http://schemas.microsoft.com/office/word/2010/wordprocessingDrawing" xmlns:wp="http://schemas.openxmlformats.org/drawingml/2006/wordprocessingDrawing" xmlns:w10="urn:schemas-microsoft-com:office:word" xmlns:w="http://schemas.openxmlformats.org/wordprocessingml/2006/main" xmlns:w14="http://schemas.microsoft.com/office/word/2010/wordml" xmlns:w15="http://schemas.microsoft.com/office/word/2012/wordml" xmlns:w16cex="http://schemas.microsoft.com/office/word/2018/wordml/cex" xmlns:w16cid="http://schemas.microsoft.com/office/word/2016/wordml/cid" xmlns:w16="http://schemas.microsoft.com/office/word/2018/wordml" xmlns:w16du="http://schemas.microsoft.com/office/word/2023/wordml/word16du" xmlns:w16sdtdh="http://schemas.microsoft.com/office/word/2020/wordml/sdtdatahash" xmlns:w16sdtfl="http://schemas.microsoft.com/office/word/2024/wordml/sdtformatlock" xmlns:w16se="http://schemas.microsoft.com/office/word/2015/wordml/symex" xmlns:wpg="http://schemas.microsoft.com/office/word/2010/wordprocessingGroup" xmlns:wpi="http://schemas.microsoft.com/office/word/2010/wordprocessingInk" xmlns:wne="http://schemas.microsoft.com/office/word/2006/wordml" xmlns:wps="http://schemas.microsoft.com/office/word/2010/wordprocessingShape" mc:Ignorable="w14 w15 w16se w16cid w16 w16cex w16sdtdh w16sdtfl w16du wp14">
   <w:body>
     <w:p>
       <w:pPr>
@@ -79,7 +79,7 @@
           <w:noProof/>
           <w:lang w:val="en-US"/>
         </w:rPr>
-        <w:t>PF3TestRight3m.cdpj</w:t>
+        <w:t>PF1Test1m.cdpj</w:t>
       </w:r>
       <w:r>
         <w:rPr>
@@ -193,7 +193,7 @@
           <w:noProof/>
           <w:lang w:val="en-US"/>
         </w:rPr>
-        <w:t>21.02.2025</w:t>
+        <w:t>25.02.2025</w:t>
       </w:r>
       <w:r>
         <w:rPr>
@@ -328,13 +328,6 @@
       </w:r>
       <w:r>
         <w:rPr>
-          <w:noProof/>
-          <w:lang w:val="en-US"/>
-        </w:rPr>
-        <w:t>DE61250141</w:t>
-      </w:r>
-      <w:r>
-        <w:rPr>
           <w:lang w:val="en-US"/>
         </w:rPr>
         <w:fldChar w:fldCharType="end"/>
@@ -376,13 +369,6 @@
           <w:lang w:val="en-US"/>
         </w:rPr>
         <w:fldChar w:fldCharType="separate"/>
-      </w:r>
-      <w:r>
-        <w:rPr>
-          <w:noProof/>
-          <w:lang w:val="en-US"/>
-        </w:rPr>
-        <w:t>UC46382 CDS-IPC v1.17.1+ga580171</w:t>
       </w:r>
       <w:r>
         <w:rPr>
@@ -479,7 +465,7 @@
 </file>
 
 <file path=word/endnotes.xml><?xml version="1.0" encoding="utf-8"?>
-<w:endnotes xmlns:wpc="http://schemas.microsoft.com/office/word/2010/wordprocessingCanvas" xmlns:cx="http://schemas.microsoft.com/office/drawing/2014/chartex" xmlns:cx1="http://schemas.microsoft.com/office/drawing/2015/9/8/chartex" xmlns:cx2="http://schemas.microsoft.com/office/drawing/2015/10/21/chartex" xmlns:cx3="http://schemas.microsoft.com/office/drawing/2016/5/9/chartex" xmlns:cx4="http://schemas.microsoft.com/office/drawing/2016/5/10/chartex" xmlns:cx5="http://schemas.microsoft.com/office/drawing/2016/5/11/chartex" xmlns:cx6="http://schemas.microsoft.com/office/drawing/2016/5/12/chartex" xmlns:cx7="http://schemas.microsoft.com/office/drawing/2016/5/13/chartex" xmlns:cx8="http://schemas.microsoft.com/office/drawing/2016/5/14/chartex" xmlns:mc="http://schemas.openxmlformats.org/markup-compatibility/2006" xmlns:aink="http://schemas.microsoft.com/office/drawing/2016/ink" xmlns:am3d="http://schemas.microsoft.com/office/drawing/2017/model3d" xmlns:o="urn:schemas-microsoft-com:office:office" xmlns:oel="http://schemas.microsoft.com/office/2019/extlst" xmlns:r="http://schemas.openxmlformats.org/officeDocument/2006/relationships" xmlns:m="http://schemas.openxmlformats.org/officeDocument/2006/math" xmlns:v="urn:schemas-microsoft-com:vml" xmlns:wp14="http://schemas.microsoft.com/office/word/2010/wordprocessingDrawing" xmlns:wp="http://schemas.openxmlformats.org/drawingml/2006/wordprocessingDrawing" xmlns:w10="urn:schemas-microsoft-com:office:word" xmlns:w="http://schemas.openxmlformats.org/wordprocessingml/2006/main" xmlns:w14="http://schemas.microsoft.com/office/word/2010/wordml" xmlns:w15="http://schemas.microsoft.com/office/word/2012/wordml" xmlns:w16cex="http://schemas.microsoft.com/office/word/2018/wordml/cex" xmlns:w16cid="http://schemas.microsoft.com/office/word/2016/wordml/cid" xmlns:w16="http://schemas.microsoft.com/office/word/2018/wordml" xmlns:w16du="http://schemas.microsoft.com/office/word/2023/wordml/word16du" xmlns:w16sdtdh="http://schemas.microsoft.com/office/word/2020/wordml/sdtdatahash" xmlns:w16se="http://schemas.microsoft.com/office/word/2015/wordml/symex" xmlns:wpg="http://schemas.microsoft.com/office/word/2010/wordprocessingGroup" xmlns:wpi="http://schemas.microsoft.com/office/word/2010/wordprocessingInk" xmlns:wne="http://schemas.microsoft.com/office/word/2006/wordml" xmlns:wps="http://schemas.microsoft.com/office/word/2010/wordprocessingShape" mc:Ignorable="w14 w15 w16se w16cid w16 w16cex w16sdtdh w16du wp14">
+<w:endnotes xmlns:wpc="http://schemas.microsoft.com/office/word/2010/wordprocessingCanvas" xmlns:cx="http://schemas.microsoft.com/office/drawing/2014/chartex" xmlns:cx1="http://schemas.microsoft.com/office/drawing/2015/9/8/chartex" xmlns:cx2="http://schemas.microsoft.com/office/drawing/2015/10/21/chartex" xmlns:cx3="http://schemas.microsoft.com/office/drawing/2016/5/9/chartex" xmlns:cx4="http://schemas.microsoft.com/office/drawing/2016/5/10/chartex" xmlns:cx5="http://schemas.microsoft.com/office/drawing/2016/5/11/chartex" xmlns:cx6="http://schemas.microsoft.com/office/drawing/2016/5/12/chartex" xmlns:cx7="http://schemas.microsoft.com/office/drawing/2016/5/13/chartex" xmlns:cx8="http://schemas.microsoft.com/office/drawing/2016/5/14/chartex" xmlns:mc="http://schemas.openxmlformats.org/markup-compatibility/2006" xmlns:aink="http://schemas.microsoft.com/office/drawing/2016/ink" xmlns:am3d="http://schemas.microsoft.com/office/drawing/2017/model3d" xmlns:o="urn:schemas-microsoft-com:office:office" xmlns:oel="http://schemas.microsoft.com/office/2019/extlst" xmlns:r="http://schemas.openxmlformats.org/officeDocument/2006/relationships" xmlns:m="http://schemas.openxmlformats.org/officeDocument/2006/math" xmlns:v="urn:schemas-microsoft-com:vml" xmlns:wp14="http://schemas.microsoft.com/office/word/2010/wordprocessingDrawing" xmlns:wp="http://schemas.openxmlformats.org/drawingml/2006/wordprocessingDrawing" xmlns:w10="urn:schemas-microsoft-com:office:word" xmlns:w="http://schemas.openxmlformats.org/wordprocessingml/2006/main" xmlns:w14="http://schemas.microsoft.com/office/word/2010/wordml" xmlns:w15="http://schemas.microsoft.com/office/word/2012/wordml" xmlns:w16cex="http://schemas.microsoft.com/office/word/2018/wordml/cex" xmlns:w16cid="http://schemas.microsoft.com/office/word/2016/wordml/cid" xmlns:w16="http://schemas.microsoft.com/office/word/2018/wordml" xmlns:w16du="http://schemas.microsoft.com/office/word/2023/wordml/word16du" xmlns:w16sdtdh="http://schemas.microsoft.com/office/word/2020/wordml/sdtdatahash" xmlns:w16sdtfl="http://schemas.microsoft.com/office/word/2024/wordml/sdtformatlock" xmlns:w16se="http://schemas.microsoft.com/office/word/2015/wordml/symex" xmlns:wpg="http://schemas.microsoft.com/office/word/2010/wordprocessingGroup" xmlns:wpi="http://schemas.microsoft.com/office/word/2010/wordprocessingInk" xmlns:wne="http://schemas.microsoft.com/office/word/2006/wordml" xmlns:wps="http://schemas.microsoft.com/office/word/2010/wordprocessingShape" mc:Ignorable="w14 w15 w16se w16cid w16 w16cex w16sdtdh w16sdtfl w16du wp14">
   <w:endnote w:type="separator" w:id="-1">
     <w:p>
       <w:r>
@@ -501,7 +487,7 @@
 </file>
 
 <file path=word/footer1.xml><?xml version="1.0" encoding="utf-8"?>
-<w:ftr xmlns:wpc="http://schemas.microsoft.com/office/word/2010/wordprocessingCanvas" xmlns:cx="http://schemas.microsoft.com/office/drawing/2014/chartex" xmlns:cx1="http://schemas.microsoft.com/office/drawing/2015/9/8/chartex" xmlns:cx2="http://schemas.microsoft.com/office/drawing/2015/10/21/chartex" xmlns:cx3="http://schemas.microsoft.com/office/drawing/2016/5/9/chartex" xmlns:cx4="http://schemas.microsoft.com/office/drawing/2016/5/10/chartex" xmlns:cx5="http://schemas.microsoft.com/office/drawing/2016/5/11/chartex" xmlns:cx6="http://schemas.microsoft.com/office/drawing/2016/5/12/chartex" xmlns:cx7="http://schemas.microsoft.com/office/drawing/2016/5/13/chartex" xmlns:cx8="http://schemas.microsoft.com/office/drawing/2016/5/14/chartex" xmlns:mc="http://schemas.openxmlformats.org/markup-compatibility/2006" xmlns:aink="http://schemas.microsoft.com/office/drawing/2016/ink" xmlns:am3d="http://schemas.microsoft.com/office/drawing/2017/model3d" xmlns:o="urn:schemas-microsoft-com:office:office" xmlns:oel="http://schemas.microsoft.com/office/2019/extlst" xmlns:r="http://schemas.openxmlformats.org/officeDocument/2006/relationships" xmlns:m="http://schemas.openxmlformats.org/officeDocument/2006/math" xmlns:v="urn:schemas-microsoft-com:vml" xmlns:wp14="http://schemas.microsoft.com/office/word/2010/wordprocessingDrawing" xmlns:wp="http://schemas.openxmlformats.org/drawingml/2006/wordprocessingDrawing" xmlns:w10="urn:schemas-microsoft-com:office:word" xmlns:w="http://schemas.openxmlformats.org/wordprocessingml/2006/main" xmlns:w14="http://schemas.microsoft.com/office/word/2010/wordml" xmlns:w15="http://schemas.microsoft.com/office/word/2012/wordml" xmlns:w16cex="http://schemas.microsoft.com/office/word/2018/wordml/cex" xmlns:w16cid="http://schemas.microsoft.com/office/word/2016/wordml/cid" xmlns:w16="http://schemas.microsoft.com/office/word/2018/wordml" xmlns:w16du="http://schemas.microsoft.com/office/word/2023/wordml/word16du" xmlns:w16sdtdh="http://schemas.microsoft.com/office/word/2020/wordml/sdtdatahash" xmlns:w16se="http://schemas.microsoft.com/office/word/2015/wordml/symex" xmlns:wpg="http://schemas.microsoft.com/office/word/2010/wordprocessingGroup" xmlns:wpi="http://schemas.microsoft.com/office/word/2010/wordprocessingInk" xmlns:wne="http://schemas.microsoft.com/office/word/2006/wordml" xmlns:wps="http://schemas.microsoft.com/office/word/2010/wordprocessingShape" mc:Ignorable="w14 w15 w16se w16cid w16 w16cex w16sdtdh w16du wp14">
+<w:ftr xmlns:wpc="http://schemas.microsoft.com/office/word/2010/wordprocessingCanvas" xmlns:cx="http://schemas.microsoft.com/office/drawing/2014/chartex" xmlns:cx1="http://schemas.microsoft.com/office/drawing/2015/9/8/chartex" xmlns:cx2="http://schemas.microsoft.com/office/drawing/2015/10/21/chartex" xmlns:cx3="http://schemas.microsoft.com/office/drawing/2016/5/9/chartex" xmlns:cx4="http://schemas.microsoft.com/office/drawing/2016/5/10/chartex" xmlns:cx5="http://schemas.microsoft.com/office/drawing/2016/5/11/chartex" xmlns:cx6="http://schemas.microsoft.com/office/drawing/2016/5/12/chartex" xmlns:cx7="http://schemas.microsoft.com/office/drawing/2016/5/13/chartex" xmlns:cx8="http://schemas.microsoft.com/office/drawing/2016/5/14/chartex" xmlns:mc="http://schemas.openxmlformats.org/markup-compatibility/2006" xmlns:aink="http://schemas.microsoft.com/office/drawing/2016/ink" xmlns:am3d="http://schemas.microsoft.com/office/drawing/2017/model3d" xmlns:o="urn:schemas-microsoft-com:office:office" xmlns:oel="http://schemas.microsoft.com/office/2019/extlst" xmlns:r="http://schemas.openxmlformats.org/officeDocument/2006/relationships" xmlns:m="http://schemas.openxmlformats.org/officeDocument/2006/math" xmlns:v="urn:schemas-microsoft-com:vml" xmlns:wp14="http://schemas.microsoft.com/office/word/2010/wordprocessingDrawing" xmlns:wp="http://schemas.openxmlformats.org/drawingml/2006/wordprocessingDrawing" xmlns:w10="urn:schemas-microsoft-com:office:word" xmlns:w="http://schemas.openxmlformats.org/wordprocessingml/2006/main" xmlns:w14="http://schemas.microsoft.com/office/word/2010/wordml" xmlns:w15="http://schemas.microsoft.com/office/word/2012/wordml" xmlns:w16cex="http://schemas.microsoft.com/office/word/2018/wordml/cex" xmlns:w16cid="http://schemas.microsoft.com/office/word/2016/wordml/cid" xmlns:w16="http://schemas.microsoft.com/office/word/2018/wordml" xmlns:w16du="http://schemas.microsoft.com/office/word/2023/wordml/word16du" xmlns:w16sdtdh="http://schemas.microsoft.com/office/word/2020/wordml/sdtdatahash" xmlns:w16sdtfl="http://schemas.microsoft.com/office/word/2024/wordml/sdtformatlock" xmlns:w16se="http://schemas.microsoft.com/office/word/2015/wordml/symex" xmlns:wpg="http://schemas.microsoft.com/office/word/2010/wordprocessingGroup" xmlns:wpi="http://schemas.microsoft.com/office/word/2010/wordprocessingInk" xmlns:wne="http://schemas.microsoft.com/office/word/2006/wordml" xmlns:wps="http://schemas.microsoft.com/office/word/2010/wordprocessingShape" mc:Ignorable="w14 w15 w16se w16cid w16 w16cex w16sdtdh w16sdtfl w16du wp14">
   <w:p>
     <w:pPr>
       <w:pStyle w:val="Fuzeile"/>
@@ -572,7 +558,7 @@
 </file>
 
 <file path=word/footnotes.xml><?xml version="1.0" encoding="utf-8"?>
-<w:footnotes xmlns:wpc="http://schemas.microsoft.com/office/word/2010/wordprocessingCanvas" xmlns:cx="http://schemas.microsoft.com/office/drawing/2014/chartex" xmlns:cx1="http://schemas.microsoft.com/office/drawing/2015/9/8/chartex" xmlns:cx2="http://schemas.microsoft.com/office/drawing/2015/10/21/chartex" xmlns:cx3="http://schemas.microsoft.com/office/drawing/2016/5/9/chartex" xmlns:cx4="http://schemas.microsoft.com/office/drawing/2016/5/10/chartex" xmlns:cx5="http://schemas.microsoft.com/office/drawing/2016/5/11/chartex" xmlns:cx6="http://schemas.microsoft.com/office/drawing/2016/5/12/chartex" xmlns:cx7="http://schemas.microsoft.com/office/drawing/2016/5/13/chartex" xmlns:cx8="http://schemas.microsoft.com/office/drawing/2016/5/14/chartex" xmlns:mc="http://schemas.openxmlformats.org/markup-compatibility/2006" xmlns:aink="http://schemas.microsoft.com/office/drawing/2016/ink" xmlns:am3d="http://schemas.microsoft.com/office/drawing/2017/model3d" xmlns:o="urn:schemas-microsoft-com:office:office" xmlns:oel="http://schemas.microsoft.com/office/2019/extlst" xmlns:r="http://schemas.openxmlformats.org/officeDocument/2006/relationships" xmlns:m="http://schemas.openxmlformats.org/officeDocument/2006/math" xmlns:v="urn:schemas-microsoft-com:vml" xmlns:wp14="http://schemas.microsoft.com/office/word/2010/wordprocessingDrawing" xmlns:wp="http://schemas.openxmlformats.org/drawingml/2006/wordprocessingDrawing" xmlns:w10="urn:schemas-microsoft-com:office:word" xmlns:w="http://schemas.openxmlformats.org/wordprocessingml/2006/main" xmlns:w14="http://schemas.microsoft.com/office/word/2010/wordml" xmlns:w15="http://schemas.microsoft.com/office/word/2012/wordml" xmlns:w16cex="http://schemas.microsoft.com/office/word/2018/wordml/cex" xmlns:w16cid="http://schemas.microsoft.com/office/word/2016/wordml/cid" xmlns:w16="http://schemas.microsoft.com/office/word/2018/wordml" xmlns:w16du="http://schemas.microsoft.com/office/word/2023/wordml/word16du" xmlns:w16sdtdh="http://schemas.microsoft.com/office/word/2020/wordml/sdtdatahash" xmlns:w16se="http://schemas.microsoft.com/office/word/2015/wordml/symex" xmlns:wpg="http://schemas.microsoft.com/office/word/2010/wordprocessingGroup" xmlns:wpi="http://schemas.microsoft.com/office/word/2010/wordprocessingInk" xmlns:wne="http://schemas.microsoft.com/office/word/2006/wordml" xmlns:wps="http://schemas.microsoft.com/office/word/2010/wordprocessingShape" mc:Ignorable="w14 w15 w16se w16cid w16 w16cex w16sdtdh w16du wp14">
+<w:footnotes xmlns:wpc="http://schemas.microsoft.com/office/word/2010/wordprocessingCanvas" xmlns:cx="http://schemas.microsoft.com/office/drawing/2014/chartex" xmlns:cx1="http://schemas.microsoft.com/office/drawing/2015/9/8/chartex" xmlns:cx2="http://schemas.microsoft.com/office/drawing/2015/10/21/chartex" xmlns:cx3="http://schemas.microsoft.com/office/drawing/2016/5/9/chartex" xmlns:cx4="http://schemas.microsoft.com/office/drawing/2016/5/10/chartex" xmlns:cx5="http://schemas.microsoft.com/office/drawing/2016/5/11/chartex" xmlns:cx6="http://schemas.microsoft.com/office/drawing/2016/5/12/chartex" xmlns:cx7="http://schemas.microsoft.com/office/drawing/2016/5/13/chartex" xmlns:cx8="http://schemas.microsoft.com/office/drawing/2016/5/14/chartex" xmlns:mc="http://schemas.openxmlformats.org/markup-compatibility/2006" xmlns:aink="http://schemas.microsoft.com/office/drawing/2016/ink" xmlns:am3d="http://schemas.microsoft.com/office/drawing/2017/model3d" xmlns:o="urn:schemas-microsoft-com:office:office" xmlns:oel="http://schemas.microsoft.com/office/2019/extlst" xmlns:r="http://schemas.openxmlformats.org/officeDocument/2006/relationships" xmlns:m="http://schemas.openxmlformats.org/officeDocument/2006/math" xmlns:v="urn:schemas-microsoft-com:vml" xmlns:wp14="http://schemas.microsoft.com/office/word/2010/wordprocessingDrawing" xmlns:wp="http://schemas.openxmlformats.org/drawingml/2006/wordprocessingDrawing" xmlns:w10="urn:schemas-microsoft-com:office:word" xmlns:w="http://schemas.openxmlformats.org/wordprocessingml/2006/main" xmlns:w14="http://schemas.microsoft.com/office/word/2010/wordml" xmlns:w15="http://schemas.microsoft.com/office/word/2012/wordml" xmlns:w16cex="http://schemas.microsoft.com/office/word/2018/wordml/cex" xmlns:w16cid="http://schemas.microsoft.com/office/word/2016/wordml/cid" xmlns:w16="http://schemas.microsoft.com/office/word/2018/wordml" xmlns:w16du="http://schemas.microsoft.com/office/word/2023/wordml/word16du" xmlns:w16sdtdh="http://schemas.microsoft.com/office/word/2020/wordml/sdtdatahash" xmlns:w16sdtfl="http://schemas.microsoft.com/office/word/2024/wordml/sdtformatlock" xmlns:w16se="http://schemas.microsoft.com/office/word/2015/wordml/symex" xmlns:wpg="http://schemas.microsoft.com/office/word/2010/wordprocessingGroup" xmlns:wpi="http://schemas.microsoft.com/office/word/2010/wordprocessingInk" xmlns:wne="http://schemas.microsoft.com/office/word/2006/wordml" xmlns:wps="http://schemas.microsoft.com/office/word/2010/wordprocessingShape" mc:Ignorable="w14 w15 w16se w16cid w16 w16cex w16sdtdh w16sdtfl w16du wp14">
   <w:footnote w:type="separator" w:id="-1">
     <w:p>
       <w:r>
@@ -594,7 +580,7 @@
 </file>
 
 <file path=word/header1.xml><?xml version="1.0" encoding="utf-8"?>
-<w:hdr xmlns:wpc="http://schemas.microsoft.com/office/word/2010/wordprocessingCanvas" xmlns:cx="http://schemas.microsoft.com/office/drawing/2014/chartex" xmlns:cx1="http://schemas.microsoft.com/office/drawing/2015/9/8/chartex" xmlns:cx2="http://schemas.microsoft.com/office/drawing/2015/10/21/chartex" xmlns:cx3="http://schemas.microsoft.com/office/drawing/2016/5/9/chartex" xmlns:cx4="http://schemas.microsoft.com/office/drawing/2016/5/10/chartex" xmlns:cx5="http://schemas.microsoft.com/office/drawing/2016/5/11/chartex" xmlns:cx6="http://schemas.microsoft.com/office/drawing/2016/5/12/chartex" xmlns:cx7="http://schemas.microsoft.com/office/drawing/2016/5/13/chartex" xmlns:cx8="http://schemas.microsoft.com/office/drawing/2016/5/14/chartex" xmlns:mc="http://schemas.openxmlformats.org/markup-compatibility/2006" xmlns:aink="http://schemas.microsoft.com/office/drawing/2016/ink" xmlns:am3d="http://schemas.microsoft.com/office/drawing/2017/model3d" xmlns:o="urn:schemas-microsoft-com:office:office" xmlns:oel="http://schemas.microsoft.com/office/2019/extlst" xmlns:r="http://schemas.openxmlformats.org/officeDocument/2006/relationships" xmlns:m="http://schemas.openxmlformats.org/officeDocument/2006/math" xmlns:v="urn:schemas-microsoft-com:vml" xmlns:wp14="http://schemas.microsoft.com/office/word/2010/wordprocessingDrawing" xmlns:wp="http://schemas.openxmlformats.org/drawingml/2006/wordprocessingDrawing" xmlns:w10="urn:schemas-microsoft-com:office:word" xmlns:w="http://schemas.openxmlformats.org/wordprocessingml/2006/main" xmlns:w14="http://schemas.microsoft.com/office/word/2010/wordml" xmlns:w15="http://schemas.microsoft.com/office/word/2012/wordml" xmlns:w16cex="http://schemas.microsoft.com/office/word/2018/wordml/cex" xmlns:w16cid="http://schemas.microsoft.com/office/word/2016/wordml/cid" xmlns:w16="http://schemas.microsoft.com/office/word/2018/wordml" xmlns:w16du="http://schemas.microsoft.com/office/word/2023/wordml/word16du" xmlns:w16sdtdh="http://schemas.microsoft.com/office/word/2020/wordml/sdtdatahash" xmlns:w16se="http://schemas.microsoft.com/office/word/2015/wordml/symex" xmlns:wpg="http://schemas.microsoft.com/office/word/2010/wordprocessingGroup" xmlns:wpi="http://schemas.microsoft.com/office/word/2010/wordprocessingInk" xmlns:wne="http://schemas.microsoft.com/office/word/2006/wordml" xmlns:wps="http://schemas.microsoft.com/office/word/2010/wordprocessingShape" mc:Ignorable="w14 w15 w16se w16cid w16 w16cex w16sdtdh w16du wp14">
+<w:hdr xmlns:wpc="http://schemas.microsoft.com/office/word/2010/wordprocessingCanvas" xmlns:cx="http://schemas.microsoft.com/office/drawing/2014/chartex" xmlns:cx1="http://schemas.microsoft.com/office/drawing/2015/9/8/chartex" xmlns:cx2="http://schemas.microsoft.com/office/drawing/2015/10/21/chartex" xmlns:cx3="http://schemas.microsoft.com/office/drawing/2016/5/9/chartex" xmlns:cx4="http://schemas.microsoft.com/office/drawing/2016/5/10/chartex" xmlns:cx5="http://schemas.microsoft.com/office/drawing/2016/5/11/chartex" xmlns:cx6="http://schemas.microsoft.com/office/drawing/2016/5/12/chartex" xmlns:cx7="http://schemas.microsoft.com/office/drawing/2016/5/13/chartex" xmlns:cx8="http://schemas.microsoft.com/office/drawing/2016/5/14/chartex" xmlns:mc="http://schemas.openxmlformats.org/markup-compatibility/2006" xmlns:aink="http://schemas.microsoft.com/office/drawing/2016/ink" xmlns:am3d="http://schemas.microsoft.com/office/drawing/2017/model3d" xmlns:o="urn:schemas-microsoft-com:office:office" xmlns:oel="http://schemas.microsoft.com/office/2019/extlst" xmlns:r="http://schemas.openxmlformats.org/officeDocument/2006/relationships" xmlns:m="http://schemas.openxmlformats.org/officeDocument/2006/math" xmlns:v="urn:schemas-microsoft-com:vml" xmlns:wp14="http://schemas.microsoft.com/office/word/2010/wordprocessingDrawing" xmlns:wp="http://schemas.openxmlformats.org/drawingml/2006/wordprocessingDrawing" xmlns:w10="urn:schemas-microsoft-com:office:word" xmlns:w="http://schemas.openxmlformats.org/wordprocessingml/2006/main" xmlns:w14="http://schemas.microsoft.com/office/word/2010/wordml" xmlns:w15="http://schemas.microsoft.com/office/word/2012/wordml" xmlns:w16cex="http://schemas.microsoft.com/office/word/2018/wordml/cex" xmlns:w16cid="http://schemas.microsoft.com/office/word/2016/wordml/cid" xmlns:w16="http://schemas.microsoft.com/office/word/2018/wordml" xmlns:w16du="http://schemas.microsoft.com/office/word/2023/wordml/word16du" xmlns:w16sdtdh="http://schemas.microsoft.com/office/word/2020/wordml/sdtdatahash" xmlns:w16sdtfl="http://schemas.microsoft.com/office/word/2024/wordml/sdtformatlock" xmlns:w16se="http://schemas.microsoft.com/office/word/2015/wordml/symex" xmlns:wpg="http://schemas.microsoft.com/office/word/2010/wordprocessingGroup" xmlns:wpi="http://schemas.microsoft.com/office/word/2010/wordprocessingInk" xmlns:wne="http://schemas.microsoft.com/office/word/2006/wordml" xmlns:wps="http://schemas.microsoft.com/office/word/2010/wordprocessingShape" mc:Ignorable="w14 w15 w16se w16cid w16 w16cex w16sdtdh w16sdtfl w16du wp14">
   <w:p>
     <w:pPr>
       <w:pStyle w:val="scfstandard"/>
@@ -605,6 +591,105 @@
     </w:r>
     <w:r>
       <w:instrText xml:space="preserve"> INCLUDEPICTURE "https://upload.wikimedia.org/wikipedia/commons/thumb/5/5f/Siemens-logo.svg/1280px-Siemens-logo.svg.png" \* MERGEFORMATINET </w:instrText>
+    </w:r>
+    <w:r>
+      <w:fldChar w:fldCharType="separate"/>
+    </w:r>
+    <w:r>
+      <w:fldChar w:fldCharType="begin"/>
+    </w:r>
+    <w:r>
+      <w:instrText xml:space="preserve"> INCLUDEPICTURE  "https://upload.wikimedia.org/wikipedia/commons/thumb/5/5f/Siemens-logo.svg/1280px-Siemens-logo.svg.png" \* MERGEFORMATINET </w:instrText>
+    </w:r>
+    <w:r>
+      <w:fldChar w:fldCharType="separate"/>
+    </w:r>
+    <w:r>
+      <w:fldChar w:fldCharType="begin"/>
+    </w:r>
+    <w:r>
+      <w:instrText xml:space="preserve"> INCLUDEPICTURE  "https://upload.wikimedia.org/wikipedia/commons/thumb/5/5f/Siemens-logo.svg/1280px-Siemens-logo.svg.png" \* MERGEFORMATINET </w:instrText>
+    </w:r>
+    <w:r>
+      <w:fldChar w:fldCharType="separate"/>
+    </w:r>
+    <w:r>
+      <w:fldChar w:fldCharType="begin"/>
+    </w:r>
+    <w:r>
+      <w:instrText xml:space="preserve"> INCLUDEPICTURE  "https://upload.wikimedia.org/wikipedia/commons/thumb/5/5f/Siemens-logo.svg/1280px-Siemens-logo.svg.png" \* MERGEFORMATINET </w:instrText>
+    </w:r>
+    <w:r>
+      <w:fldChar w:fldCharType="separate"/>
+    </w:r>
+    <w:r>
+      <w:fldChar w:fldCharType="begin"/>
+    </w:r>
+    <w:r>
+      <w:instrText xml:space="preserve"> INCLUDEPICTURE  "https://upload.wikimedia.org/wikipedia/commons/thumb/5/5f/Siemens-logo.svg/1280px-Siemens-logo.svg.png" \* MERGEFORMATINET </w:instrText>
+    </w:r>
+    <w:r>
+      <w:fldChar w:fldCharType="separate"/>
+    </w:r>
+    <w:r>
+      <w:fldChar w:fldCharType="begin"/>
+    </w:r>
+    <w:r>
+      <w:instrText xml:space="preserve"> INCLUDEPICTURE  "https://upload.wikimedia.org/wikipedia/commons/thumb/5/5f/Siemens-logo.svg/1280px-Siemens-logo.svg.png" \* MERGEFORMATINET </w:instrText>
+    </w:r>
+    <w:r>
+      <w:fldChar w:fldCharType="separate"/>
+    </w:r>
+    <w:r>
+      <w:fldChar w:fldCharType="begin"/>
+    </w:r>
+    <w:r>
+      <w:instrText xml:space="preserve"> INCLUDEPICTURE  "https://upload.wikimedia.org/wikipedia/commons/thumb/5/5f/Siemens-logo.svg/1280px-Siemens-logo.svg.png" \* MERGEFORMATINET </w:instrText>
+    </w:r>
+    <w:r>
+      <w:fldChar w:fldCharType="separate"/>
+    </w:r>
+    <w:r>
+      <w:fldChar w:fldCharType="begin"/>
+    </w:r>
+    <w:r>
+      <w:instrText xml:space="preserve"> INCLUDEPICTURE  "https://upload.wikimedia.org/wikipedia/commons/thumb/5/5f/Siemens-logo.svg/1280px-Siemens-logo.svg.png" \* MERGEFORMATINET </w:instrText>
+    </w:r>
+    <w:r>
+      <w:fldChar w:fldCharType="separate"/>
+    </w:r>
+    <w:r>
+      <w:fldChar w:fldCharType="begin"/>
+    </w:r>
+    <w:r>
+      <w:instrText xml:space="preserve"> INCLUDEPICTURE  "https://upload.wikimedia.org/wikipedia/commons/thumb/5/5f/Siemens-logo.svg/1280px-Siemens-logo.svg.png" \* MERGEFORMATINET </w:instrText>
+    </w:r>
+    <w:r>
+      <w:fldChar w:fldCharType="separate"/>
+    </w:r>
+    <w:r>
+      <w:fldChar w:fldCharType="begin"/>
+    </w:r>
+    <w:r>
+      <w:instrText xml:space="preserve"> INCLUDEPICTURE  "https://upload.wikimedia.org/wikipedia/commons/thumb/5/5f/Siemens-logo.svg/1280px-Siemens-logo.svg.png" \* MERGEFORMATINET </w:instrText>
+    </w:r>
+    <w:r>
+      <w:fldChar w:fldCharType="separate"/>
+    </w:r>
+    <w:r>
+      <w:fldChar w:fldCharType="begin"/>
+    </w:r>
+    <w:r>
+      <w:instrText xml:space="preserve"> INCLUDEPICTURE  "https://upload.wikimedia.org/wikipedia/commons/thumb/5/5f/Siemens-logo.svg/1280px-Siemens-logo.svg.png" \* MERGEFORMATINET </w:instrText>
+    </w:r>
+    <w:r>
+      <w:fldChar w:fldCharType="separate"/>
+    </w:r>
+    <w:r>
+      <w:fldChar w:fldCharType="begin"/>
+    </w:r>
+    <w:r>
+      <w:instrText xml:space="preserve"> INCLUDEPICTURE  "https://upload.wikimedia.org/wikipedia/commons/thumb/5/5f/Siemens-logo.svg/1280px-Siemens-logo.svg.png" \* MERGEFORMATINET </w:instrText>
     </w:r>
     <w:r>
       <w:fldChar w:fldCharType="separate"/>
@@ -1160,12 +1245,45 @@
     <w:r>
       <w:fldChar w:fldCharType="end"/>
     </w:r>
+    <w:r>
+      <w:fldChar w:fldCharType="end"/>
+    </w:r>
+    <w:r>
+      <w:fldChar w:fldCharType="end"/>
+    </w:r>
+    <w:r>
+      <w:fldChar w:fldCharType="end"/>
+    </w:r>
+    <w:r>
+      <w:fldChar w:fldCharType="end"/>
+    </w:r>
+    <w:r>
+      <w:fldChar w:fldCharType="end"/>
+    </w:r>
+    <w:r>
+      <w:fldChar w:fldCharType="end"/>
+    </w:r>
+    <w:r>
+      <w:fldChar w:fldCharType="end"/>
+    </w:r>
+    <w:r>
+      <w:fldChar w:fldCharType="end"/>
+    </w:r>
+    <w:r>
+      <w:fldChar w:fldCharType="end"/>
+    </w:r>
+    <w:r>
+      <w:fldChar w:fldCharType="end"/>
+    </w:r>
+    <w:r>
+      <w:fldChar w:fldCharType="end"/>
+    </w:r>
   </w:p>
 </w:hdr>
 </file>
 
 <file path=word/numbering.xml><?xml version="1.0" encoding="utf-8"?>
-<w:numbering xmlns:wpc="http://schemas.microsoft.com/office/word/2010/wordprocessingCanvas" xmlns:cx="http://schemas.microsoft.com/office/drawing/2014/chartex" xmlns:cx1="http://schemas.microsoft.com/office/drawing/2015/9/8/chartex" xmlns:cx2="http://schemas.microsoft.com/office/drawing/2015/10/21/chartex" xmlns:cx3="http://schemas.microsoft.com/office/drawing/2016/5/9/chartex" xmlns:cx4="http://schemas.microsoft.com/office/drawing/2016/5/10/chartex" xmlns:cx5="http://schemas.microsoft.com/office/drawing/2016/5/11/chartex" xmlns:cx6="http://schemas.microsoft.com/office/drawing/2016/5/12/chartex" xmlns:cx7="http://schemas.microsoft.com/office/drawing/2016/5/13/chartex" xmlns:cx8="http://schemas.microsoft.com/office/drawing/2016/5/14/chartex" xmlns:mc="http://schemas.openxmlformats.org/markup-compatibility/2006" xmlns:aink="http://schemas.microsoft.com/office/drawing/2016/ink" xmlns:am3d="http://schemas.microsoft.com/office/drawing/2017/model3d" xmlns:o="urn:schemas-microsoft-com:office:office" xmlns:oel="http://schemas.microsoft.com/office/2019/extlst" xmlns:r="http://schemas.openxmlformats.org/officeDocument/2006/relationships" xmlns:m="http://schemas.openxmlformats.org/officeDocument/2006/math" xmlns:v="urn:schemas-microsoft-com:vml" xmlns:wp14="http://schemas.microsoft.com/office/word/2010/wordprocessingDrawing" xmlns:wp="http://schemas.openxmlformats.org/drawingml/2006/wordprocessingDrawing" xmlns:w10="urn:schemas-microsoft-com:office:word" xmlns:w="http://schemas.openxmlformats.org/wordprocessingml/2006/main" xmlns:w14="http://schemas.microsoft.com/office/word/2010/wordml" xmlns:w15="http://schemas.microsoft.com/office/word/2012/wordml" xmlns:w16cex="http://schemas.microsoft.com/office/word/2018/wordml/cex" xmlns:w16cid="http://schemas.microsoft.com/office/word/2016/wordml/cid" xmlns:w16="http://schemas.microsoft.com/office/word/2018/wordml" xmlns:w16du="http://schemas.microsoft.com/office/word/2023/wordml/word16du" xmlns:w16sdtdh="http://schemas.microsoft.com/office/word/2020/wordml/sdtdatahash" xmlns:w16se="http://schemas.microsoft.com/office/word/2015/wordml/symex" xmlns:wpg="http://schemas.microsoft.com/office/word/2010/wordprocessingGroup" xmlns:wpi="http://schemas.microsoft.com/office/word/2010/wordprocessingInk" xmlns:wne="http://schemas.microsoft.com/office/word/2006/wordml" xmlns:wps="http://schemas.microsoft.com/office/word/2010/wordprocessingShape" mc:Ignorable="w14 w15 w16se w16cid w16 w16cex w16sdtdh w16du wp14">
+<w:numbering xmlns:wpc="http://schemas.microsoft.com/office/word/2010/wordprocessingCanvas" xmlns:cx="http://schemas.microsoft.com/office/drawing/2014/chartex" xmlns:cx1="http://schemas.microsoft.com/office/drawing/2015/9/8/chartex" xmlns:cx2="http://schemas.microsoft.com/office/drawing/2015/10/21/chartex" xmlns:cx3="http://schemas.microsoft.com/office/drawing/2016/5/9/chartex" xmlns:cx4="http://schemas.microsoft.com/office/drawing/2016/5/10/chartex" xmlns:cx5="http://schemas.microsoft.com/office/drawing/2016/5/11/chartex" xmlns:cx6="http://schemas.microsoft.com/office/drawing/2016/5/12/chartex" xmlns:cx7="http://schemas.microsoft.com/office/drawing/2016/5/13/chartex" xmlns:cx8="http://schemas.microsoft.com/office/drawing/2016/5/14/chartex" xmlns:mc="http://schemas.openxmlformats.org/markup-compatibility/2006" xmlns:aink="http://schemas.microsoft.com/office/drawing/2016/ink" xmlns:am3d="http://schemas.microsoft.com/office/drawing/2017/model3d" xmlns:o="urn:schemas-microsoft-com:office:office" xmlns:oel="http://schemas.microsoft.com/office/2019/extlst" xmlns:r="http://schemas.openxmlformats.org/officeDocument/2006/relationships" xmlns:m="http://schemas.openxmlformats.org/officeDocument/2006/math" xmlns:v="urn:schemas-microsoft-com:vml" xmlns:wp14="http://schemas.microsoft.com/office/word/2010/wordprocessingDrawing" xmlns:wp="http://schemas.openxmlformats.org/drawingml/2006/wordprocessingDrawing" xmlns:w10="urn:schemas-microsoft-com:office:word" xmlns:w="http://schemas.openxmlformats.org/wordprocessingml/2006/main" xmlns:w14="http://schemas.microsoft.com/office/word/2010/wordml" xmlns:w15="http://schemas.microsoft.com/office/word/2012/wordml" xmlns:w16cex="http://schemas.microsoft.com/office/word/2018/wordml/cex" xmlns:w16cid="http://schemas.microsoft.com/office/word/2016/wordml/cid" xmlns:w16="http://schemas.microsoft.com/office/word/2018/wordml" xmlns:w16du="http://schemas.microsoft.com/office/word/2023/wordml/word16du" xmlns:w16sdtdh="http://schemas.microsoft.com/office/word/2020/wordml/sdtdatahash" xmlns:w16sdtfl="http://schemas.microsoft.com/office/word/2024/wordml/sdtformatlock" xmlns:w16se="http://schemas.microsoft.com/office/word/2015/wordml/symex" xmlns:wpg="http://schemas.microsoft.com/office/word/2010/wordprocessingGroup" xmlns:wpi="http://schemas.microsoft.com/office/word/2010/wordprocessingInk" xmlns:wne="http://schemas.microsoft.com/office/word/2006/wordml" xmlns:wps="http://schemas.microsoft.com/office/word/2010/wordprocessingShape" mc:Ignorable="w14 w15 w16se w16cid w16 w16cex w16sdtdh w16sdtfl w16du wp14">
   <w:abstractNum w:abstractNumId="0" w15:restartNumberingAfterBreak="0">
     <w:nsid w:val="291A7AAB"/>
     <w:multiLevelType w:val="multilevel"/>
@@ -1409,7 +1527,7 @@
 </file>
 
 <file path=word/styles.xml><?xml version="1.0" encoding="utf-8"?>
-<w:styles xmlns:mc="http://schemas.openxmlformats.org/markup-compatibility/2006" xmlns:r="http://schemas.openxmlformats.org/officeDocument/2006/relationships" xmlns:w="http://schemas.openxmlformats.org/wordprocessingml/2006/main" xmlns:w14="http://schemas.microsoft.com/office/word/2010/wordml" xmlns:w15="http://schemas.microsoft.com/office/word/2012/wordml" xmlns:w16cex="http://schemas.microsoft.com/office/word/2018/wordml/cex" xmlns:w16cid="http://schemas.microsoft.com/office/word/2016/wordml/cid" xmlns:w16="http://schemas.microsoft.com/office/word/2018/wordml" xmlns:w16du="http://schemas.microsoft.com/office/word/2023/wordml/word16du" xmlns:w16sdtdh="http://schemas.microsoft.com/office/word/2020/wordml/sdtdatahash" xmlns:w16se="http://schemas.microsoft.com/office/word/2015/wordml/symex" mc:Ignorable="w14 w15 w16se w16cid w16 w16cex w16sdtdh w16du">
+<w:styles xmlns:mc="http://schemas.openxmlformats.org/markup-compatibility/2006" xmlns:r="http://schemas.openxmlformats.org/officeDocument/2006/relationships" xmlns:w="http://schemas.openxmlformats.org/wordprocessingml/2006/main" xmlns:w14="http://schemas.microsoft.com/office/word/2010/wordml" xmlns:w15="http://schemas.microsoft.com/office/word/2012/wordml" xmlns:w16cex="http://schemas.microsoft.com/office/word/2018/wordml/cex" xmlns:w16cid="http://schemas.microsoft.com/office/word/2016/wordml/cid" xmlns:w16="http://schemas.microsoft.com/office/word/2018/wordml" xmlns:w16du="http://schemas.microsoft.com/office/word/2023/wordml/word16du" xmlns:w16sdtdh="http://schemas.microsoft.com/office/word/2020/wordml/sdtdatahash" xmlns:w16sdtfl="http://schemas.microsoft.com/office/word/2024/wordml/sdtformatlock" xmlns:w16se="http://schemas.microsoft.com/office/word/2015/wordml/symex" mc:Ignorable="w14 w15 w16se w16cid w16 w16cex w16sdtdh w16sdtfl w16du">
   <w:docDefaults>
     <w:rPrDefault>
       <w:rPr>

</xml_diff>

<commit_message>
Bugs wurden behoben. Der Bericht wurde erfolgreich erstellt. Anwendung wurde im PF1 erfolgreich zweimal (1 x Normal, 1 x ERK) ohne Notaustest und einmal ohne Notaustest und Türkontakttest geprüft. Anwendung wurde im PF3 mit Probleme geprüft: - TimerWeiter wurde zweimal geruft und auf diesem Grund die Anwendung hat zweimal gefragt, ob DC1 Ladepistole eingesteckt ist.
</commit_message>
<xml_diff>
--- a/Bericht.docx
+++ b/Bericht.docx
@@ -79,7 +79,7 @@
           <w:noProof/>
           <w:lang w:val="en-US"/>
         </w:rPr>
-        <w:t>PF1Test1m.cdpj</w:t>
+        <w:t>170004468</w:t>
       </w:r>
       <w:r>
         <w:rPr>
@@ -193,7 +193,7 @@
           <w:noProof/>
           <w:lang w:val="en-US"/>
         </w:rPr>
-        <w:t>25.02.2025</w:t>
+        <w:t>26.02.2025</w:t>
       </w:r>
       <w:r>
         <w:rPr>
@@ -330,6 +330,12 @@
         <w:rPr>
           <w:lang w:val="en-US"/>
         </w:rPr>
+        <w:t>DE61250140</w:t>
+      </w:r>
+      <w:r>
+        <w:rPr>
+          <w:lang w:val="en-US"/>
+        </w:rPr>
         <w:fldChar w:fldCharType="end"/>
       </w:r>
     </w:p>
@@ -374,6 +380,12 @@
         <w:rPr>
           <w:lang w:val="en-US"/>
         </w:rPr>
+        <w:t>UC46382 CDS-IPC v1.19.2+g422723a</w:t>
+      </w:r>
+      <w:r>
+        <w:rPr>
+          <w:lang w:val="en-US"/>
+        </w:rPr>
         <w:fldChar w:fldCharType="end"/>
       </w:r>
     </w:p>
@@ -425,7 +437,7 @@
           <w:noProof/>
           <w:lang w:val="en-US"/>
         </w:rPr>
-        <w:t>--</w:t>
+        <w:t>SL1830A 1000V/600A/180kW</w:t>
       </w:r>
       <w:r>
         <w:fldChar w:fldCharType="end"/>
@@ -449,7 +461,13 @@
         <w:rPr>
           <w:lang w:val="en-US"/>
         </w:rPr>
-        <w:t>Test details</w:t>
+        <w:t xml:space="preserve">Test </w:t>
+      </w:r>
+      <w:r>
+        <w:rPr>
+          <w:lang w:val="en-US"/>
+        </w:rPr>
+        <w:t>steps</w:t>
       </w:r>
     </w:p>
     <w:sectPr>
@@ -1076,6 +1094,303 @@
       <w:fldChar w:fldCharType="begin"/>
     </w:r>
     <w:r>
+      <w:instrText xml:space="preserve"> INCLUDEPICTURE  "https://upload.wikimedia.org/wikipedia/commons/thumb/5/5f/Siemens-logo.svg/1280px-Siemens-logo.svg.png" \* MERGEFORMATINET </w:instrText>
+    </w:r>
+    <w:r>
+      <w:fldChar w:fldCharType="separate"/>
+    </w:r>
+    <w:r>
+      <w:fldChar w:fldCharType="begin"/>
+    </w:r>
+    <w:r>
+      <w:instrText xml:space="preserve"> INCLUDEPICTURE  "https://upload.wikimedia.org/wikipedia/commons/thumb/5/5f/Siemens-logo.svg/1280px-Siemens-logo.svg.png" \* MERGEFORMATINET </w:instrText>
+    </w:r>
+    <w:r>
+      <w:fldChar w:fldCharType="separate"/>
+    </w:r>
+    <w:r>
+      <w:fldChar w:fldCharType="begin"/>
+    </w:r>
+    <w:r>
+      <w:instrText xml:space="preserve"> INCLUDEPICTURE  "https://upload.wikimedia.org/wikipedia/commons/thumb/5/5f/Siemens-logo.svg/1280px-Siemens-logo.svg.png" \* MERGEFORMATINET </w:instrText>
+    </w:r>
+    <w:r>
+      <w:fldChar w:fldCharType="separate"/>
+    </w:r>
+    <w:r>
+      <w:fldChar w:fldCharType="begin"/>
+    </w:r>
+    <w:r>
+      <w:instrText xml:space="preserve"> INCLUDEPICTURE  "https://upload.wikimedia.org/wikipedia/commons/thumb/5/5f/Siemens-logo.svg/1280px-Siemens-logo.svg.png" \* MERGEFORMATINET </w:instrText>
+    </w:r>
+    <w:r>
+      <w:fldChar w:fldCharType="separate"/>
+    </w:r>
+    <w:r>
+      <w:fldChar w:fldCharType="begin"/>
+    </w:r>
+    <w:r>
+      <w:instrText xml:space="preserve"> INCLUDEPICTURE  "https://upload.wikimedia.org/wikipedia/commons/thumb/5/5f/Siemens-logo.svg/1280px-Siemens-logo.svg.png" \* MERGEFORMATINET </w:instrText>
+    </w:r>
+    <w:r>
+      <w:fldChar w:fldCharType="separate"/>
+    </w:r>
+    <w:r>
+      <w:fldChar w:fldCharType="begin"/>
+    </w:r>
+    <w:r>
+      <w:instrText xml:space="preserve"> INCLUDEPICTURE  "https://upload.wikimedia.org/wikipedia/commons/thumb/5/5f/Siemens-logo.svg/1280px-Siemens-logo.svg.png" \* MERGEFORMATINET </w:instrText>
+    </w:r>
+    <w:r>
+      <w:fldChar w:fldCharType="separate"/>
+    </w:r>
+    <w:r>
+      <w:fldChar w:fldCharType="begin"/>
+    </w:r>
+    <w:r>
+      <w:instrText xml:space="preserve"> INCLUDEPICTURE  "https://upload.wikimedia.org/wikipedia/commons/thumb/5/5f/Siemens-logo.svg/1280px-Siemens-logo.svg.png" \* MERGEFORMATINET </w:instrText>
+    </w:r>
+    <w:r>
+      <w:fldChar w:fldCharType="separate"/>
+    </w:r>
+    <w:r>
+      <w:fldChar w:fldCharType="begin"/>
+    </w:r>
+    <w:r>
+      <w:instrText xml:space="preserve"> INCLUDEPICTURE  "https://upload.wikimedia.org/wikipedia/commons/thumb/5/5f/Siemens-logo.svg/1280px-Siemens-logo.svg.png" \* MERGEFORMATINET </w:instrText>
+    </w:r>
+    <w:r>
+      <w:fldChar w:fldCharType="separate"/>
+    </w:r>
+    <w:r>
+      <w:fldChar w:fldCharType="begin"/>
+    </w:r>
+    <w:r>
+      <w:instrText xml:space="preserve"> INCLUDEPICTURE  "https://upload.wikimedia.org/wikipedia/commons/thumb/5/5f/Siemens-logo.svg/1280px-Siemens-logo.svg.png" \* MERGEFORMATINET </w:instrText>
+    </w:r>
+    <w:r>
+      <w:fldChar w:fldCharType="separate"/>
+    </w:r>
+    <w:r>
+      <w:fldChar w:fldCharType="begin"/>
+    </w:r>
+    <w:r>
+      <w:instrText xml:space="preserve"> INCLUDEPICTURE  "https://upload.wikimedia.org/wikipedia/commons/thumb/5/5f/Siemens-logo.svg/1280px-Siemens-logo.svg.png" \* MERGEFORMATINET </w:instrText>
+    </w:r>
+    <w:r>
+      <w:fldChar w:fldCharType="separate"/>
+    </w:r>
+    <w:r>
+      <w:fldChar w:fldCharType="begin"/>
+    </w:r>
+    <w:r>
+      <w:instrText xml:space="preserve"> INCLUDEPICTURE  "https://upload.wikimedia.org/wikipedia/commons/thumb/5/5f/Siemens-logo.svg/1280px-Siemens-logo.svg.png" \* MERGEFORMATINET </w:instrText>
+    </w:r>
+    <w:r>
+      <w:fldChar w:fldCharType="separate"/>
+    </w:r>
+    <w:r>
+      <w:fldChar w:fldCharType="begin"/>
+    </w:r>
+    <w:r>
+      <w:instrText xml:space="preserve"> INCLUDEPICTURE  "https://upload.wikimedia.org/wikipedia/commons/thumb/5/5f/Siemens-logo.svg/1280px-Siemens-logo.svg.png" \* MERGEFORMATINET </w:instrText>
+    </w:r>
+    <w:r>
+      <w:fldChar w:fldCharType="separate"/>
+    </w:r>
+    <w:r>
+      <w:fldChar w:fldCharType="begin"/>
+    </w:r>
+    <w:r>
+      <w:instrText xml:space="preserve"> INCLUDEPICTURE  "https://upload.wikimedia.org/wikipedia/commons/thumb/5/5f/Siemens-logo.svg/1280px-Siemens-logo.svg.png" \* MERGEFORMATINET </w:instrText>
+    </w:r>
+    <w:r>
+      <w:fldChar w:fldCharType="separate"/>
+    </w:r>
+    <w:r>
+      <w:fldChar w:fldCharType="begin"/>
+    </w:r>
+    <w:r>
+      <w:instrText xml:space="preserve"> INCLUDEPICTURE  "https://upload.wikimedia.org/wikipedia/commons/thumb/5/5f/Siemens-logo.svg/1280px-Siemens-logo.svg.png" \* MERGEFORMATINET </w:instrText>
+    </w:r>
+    <w:r>
+      <w:fldChar w:fldCharType="separate"/>
+    </w:r>
+    <w:r>
+      <w:fldChar w:fldCharType="begin"/>
+    </w:r>
+    <w:r>
+      <w:instrText xml:space="preserve"> INCLUDEPICTURE  "https://upload.wikimedia.org/wikipedia/commons/thumb/5/5f/Siemens-logo.svg/1280px-Siemens-logo.svg.png" \* MERGEFORMATINET </w:instrText>
+    </w:r>
+    <w:r>
+      <w:fldChar w:fldCharType="separate"/>
+    </w:r>
+    <w:r>
+      <w:fldChar w:fldCharType="begin"/>
+    </w:r>
+    <w:r>
+      <w:instrText xml:space="preserve"> INCLUDEPICTURE  "https://upload.wikimedia.org/wikipedia/commons/thumb/5/5f/Siemens-logo.svg/1280px-Siemens-logo.svg.png" \* MERGEFORMATINET </w:instrText>
+    </w:r>
+    <w:r>
+      <w:fldChar w:fldCharType="separate"/>
+    </w:r>
+    <w:r>
+      <w:fldChar w:fldCharType="begin"/>
+    </w:r>
+    <w:r>
+      <w:instrText xml:space="preserve"> INCLUDEPICTURE  "https://upload.wikimedia.org/wikipedia/commons/thumb/5/5f/Siemens-logo.svg/1280px-Siemens-logo.svg.png" \* MERGEFORMATINET </w:instrText>
+    </w:r>
+    <w:r>
+      <w:fldChar w:fldCharType="separate"/>
+    </w:r>
+    <w:r>
+      <w:fldChar w:fldCharType="begin"/>
+    </w:r>
+    <w:r>
+      <w:instrText xml:space="preserve"> INCLUDEPICTURE  "https://upload.wikimedia.org/wikipedia/commons/thumb/5/5f/Siemens-logo.svg/1280px-Siemens-logo.svg.png" \* MERGEFORMATINET </w:instrText>
+    </w:r>
+    <w:r>
+      <w:fldChar w:fldCharType="separate"/>
+    </w:r>
+    <w:r>
+      <w:fldChar w:fldCharType="begin"/>
+    </w:r>
+    <w:r>
+      <w:instrText xml:space="preserve"> INCLUDEPICTURE  "https://upload.wikimedia.org/wikipedia/commons/thumb/5/5f/Siemens-logo.svg/1280px-Siemens-logo.svg.png" \* MERGEFORMATINET </w:instrText>
+    </w:r>
+    <w:r>
+      <w:fldChar w:fldCharType="separate"/>
+    </w:r>
+    <w:r>
+      <w:fldChar w:fldCharType="begin"/>
+    </w:r>
+    <w:r>
+      <w:instrText xml:space="preserve"> INCLUDEPICTURE  "https://upload.wikimedia.org/wikipedia/commons/thumb/5/5f/Siemens-logo.svg/1280px-Siemens-logo.svg.png" \* MERGEFORMATINET </w:instrText>
+    </w:r>
+    <w:r>
+      <w:fldChar w:fldCharType="separate"/>
+    </w:r>
+    <w:r>
+      <w:fldChar w:fldCharType="begin"/>
+    </w:r>
+    <w:r>
+      <w:instrText xml:space="preserve"> INCLUDEPICTURE  "https://upload.wikimedia.org/wikipedia/commons/thumb/5/5f/Siemens-logo.svg/1280px-Siemens-logo.svg.png" \* MERGEFORMATINET </w:instrText>
+    </w:r>
+    <w:r>
+      <w:fldChar w:fldCharType="separate"/>
+    </w:r>
+    <w:r>
+      <w:fldChar w:fldCharType="begin"/>
+    </w:r>
+    <w:r>
+      <w:instrText xml:space="preserve"> INCLUDEPICTURE  "https://upload.wikimedia.org/wikipedia/commons/thumb/5/5f/Siemens-logo.svg/1280px-Siemens-logo.svg.png" \* MERGEFORMATINET </w:instrText>
+    </w:r>
+    <w:r>
+      <w:fldChar w:fldCharType="separate"/>
+    </w:r>
+    <w:r>
+      <w:fldChar w:fldCharType="begin"/>
+    </w:r>
+    <w:r>
+      <w:instrText xml:space="preserve"> INCLUDEPICTURE  "https://upload.wikimedia.org/wikipedia/commons/thumb/5/5f/Siemens-logo.svg/1280px-Siemens-logo.svg.png" \* MERGEFORMATINET </w:instrText>
+    </w:r>
+    <w:r>
+      <w:fldChar w:fldCharType="separate"/>
+    </w:r>
+    <w:r>
+      <w:fldChar w:fldCharType="begin"/>
+    </w:r>
+    <w:r>
+      <w:instrText xml:space="preserve"> INCLUDEPICTURE  "https://upload.wikimedia.org/wikipedia/commons/thumb/5/5f/Siemens-logo.svg/1280px-Siemens-logo.svg.png" \* MERGEFORMATINET </w:instrText>
+    </w:r>
+    <w:r>
+      <w:fldChar w:fldCharType="separate"/>
+    </w:r>
+    <w:r>
+      <w:fldChar w:fldCharType="begin"/>
+    </w:r>
+    <w:r>
+      <w:instrText xml:space="preserve"> INCLUDEPICTURE  "https://upload.wikimedia.org/wikipedia/commons/thumb/5/5f/Siemens-logo.svg/1280px-Siemens-logo.svg.png" \* MERGEFORMATINET </w:instrText>
+    </w:r>
+    <w:r>
+      <w:fldChar w:fldCharType="separate"/>
+    </w:r>
+    <w:r>
+      <w:fldChar w:fldCharType="begin"/>
+    </w:r>
+    <w:r>
+      <w:instrText xml:space="preserve"> INCLUDEPICTURE  "https://upload.wikimedia.org/wikipedia/commons/thumb/5/5f/Siemens-logo.svg/1280px-Siemens-logo.svg.png" \* MERGEFORMATINET </w:instrText>
+    </w:r>
+    <w:r>
+      <w:fldChar w:fldCharType="separate"/>
+    </w:r>
+    <w:r>
+      <w:fldChar w:fldCharType="begin"/>
+    </w:r>
+    <w:r>
+      <w:instrText xml:space="preserve"> INCLUDEPICTURE  "https://upload.wikimedia.org/wikipedia/commons/thumb/5/5f/Siemens-logo.svg/1280px-Siemens-logo.svg.png" \* MERGEFORMATINET </w:instrText>
+    </w:r>
+    <w:r>
+      <w:fldChar w:fldCharType="separate"/>
+    </w:r>
+    <w:r>
+      <w:fldChar w:fldCharType="begin"/>
+    </w:r>
+    <w:r>
+      <w:instrText xml:space="preserve"> INCLUDEPICTURE  "https://upload.wikimedia.org/wikipedia/commons/thumb/5/5f/Siemens-logo.svg/1280px-Siemens-logo.svg.png" \* MERGEFORMATINET </w:instrText>
+    </w:r>
+    <w:r>
+      <w:fldChar w:fldCharType="separate"/>
+    </w:r>
+    <w:r>
+      <w:fldChar w:fldCharType="begin"/>
+    </w:r>
+    <w:r>
+      <w:instrText xml:space="preserve"> INCLUDEPICTURE  "https://upload.wikimedia.org/wikipedia/commons/thumb/5/5f/Siemens-logo.svg/1280px-Siemens-logo.svg.png" \* MERGEFORMATINET </w:instrText>
+    </w:r>
+    <w:r>
+      <w:fldChar w:fldCharType="separate"/>
+    </w:r>
+    <w:r>
+      <w:fldChar w:fldCharType="begin"/>
+    </w:r>
+    <w:r>
+      <w:instrText xml:space="preserve"> INCLUDEPICTURE  "https://upload.wikimedia.org/wikipedia/commons/thumb/5/5f/Siemens-logo.svg/1280px-Siemens-logo.svg.png" \* MERGEFORMATINET </w:instrText>
+    </w:r>
+    <w:r>
+      <w:fldChar w:fldCharType="separate"/>
+    </w:r>
+    <w:r>
+      <w:fldChar w:fldCharType="begin"/>
+    </w:r>
+    <w:r>
+      <w:instrText xml:space="preserve"> INCLUDEPICTURE  "https://upload.wikimedia.org/wikipedia/commons/thumb/5/5f/Siemens-logo.svg/1280px-Siemens-logo.svg.png" \* MERGEFORMATINET </w:instrText>
+    </w:r>
+    <w:r>
+      <w:fldChar w:fldCharType="separate"/>
+    </w:r>
+    <w:r>
+      <w:fldChar w:fldCharType="begin"/>
+    </w:r>
+    <w:r>
+      <w:instrText xml:space="preserve"> INCLUDEPICTURE  "https://upload.wikimedia.org/wikipedia/commons/thumb/5/5f/Siemens-logo.svg/1280px-Siemens-logo.svg.png" \* MERGEFORMATINET </w:instrText>
+    </w:r>
+    <w:r>
+      <w:fldChar w:fldCharType="separate"/>
+    </w:r>
+    <w:r>
+      <w:fldChar w:fldCharType="begin"/>
+    </w:r>
+    <w:r>
+      <w:instrText xml:space="preserve"> INCLUDEPICTURE  "https://upload.wikimedia.org/wikipedia/commons/thumb/5/5f/Siemens-logo.svg/1280px-Siemens-logo.svg.png" \* MERGEFORMATINET </w:instrText>
+    </w:r>
+    <w:r>
+      <w:fldChar w:fldCharType="separate"/>
+    </w:r>
+    <w:r>
+      <w:fldChar w:fldCharType="begin"/>
+    </w:r>
+    <w:r>
       <w:instrText xml:space="preserve"> </w:instrText>
     </w:r>
     <w:r>
@@ -1112,6 +1427,105 @@
           <v:imagedata r:id="rId1" r:href="rId2"/>
         </v:shape>
       </w:pict>
+    </w:r>
+    <w:r>
+      <w:fldChar w:fldCharType="end"/>
+    </w:r>
+    <w:r>
+      <w:fldChar w:fldCharType="end"/>
+    </w:r>
+    <w:r>
+      <w:fldChar w:fldCharType="end"/>
+    </w:r>
+    <w:r>
+      <w:fldChar w:fldCharType="end"/>
+    </w:r>
+    <w:r>
+      <w:fldChar w:fldCharType="end"/>
+    </w:r>
+    <w:r>
+      <w:fldChar w:fldCharType="end"/>
+    </w:r>
+    <w:r>
+      <w:fldChar w:fldCharType="end"/>
+    </w:r>
+    <w:r>
+      <w:fldChar w:fldCharType="end"/>
+    </w:r>
+    <w:r>
+      <w:fldChar w:fldCharType="end"/>
+    </w:r>
+    <w:r>
+      <w:fldChar w:fldCharType="end"/>
+    </w:r>
+    <w:r>
+      <w:fldChar w:fldCharType="end"/>
+    </w:r>
+    <w:r>
+      <w:fldChar w:fldCharType="end"/>
+    </w:r>
+    <w:r>
+      <w:fldChar w:fldCharType="end"/>
+    </w:r>
+    <w:r>
+      <w:fldChar w:fldCharType="end"/>
+    </w:r>
+    <w:r>
+      <w:fldChar w:fldCharType="end"/>
+    </w:r>
+    <w:r>
+      <w:fldChar w:fldCharType="end"/>
+    </w:r>
+    <w:r>
+      <w:fldChar w:fldCharType="end"/>
+    </w:r>
+    <w:r>
+      <w:fldChar w:fldCharType="end"/>
+    </w:r>
+    <w:r>
+      <w:fldChar w:fldCharType="end"/>
+    </w:r>
+    <w:r>
+      <w:fldChar w:fldCharType="end"/>
+    </w:r>
+    <w:r>
+      <w:fldChar w:fldCharType="end"/>
+    </w:r>
+    <w:r>
+      <w:fldChar w:fldCharType="end"/>
+    </w:r>
+    <w:r>
+      <w:fldChar w:fldCharType="end"/>
+    </w:r>
+    <w:r>
+      <w:fldChar w:fldCharType="end"/>
+    </w:r>
+    <w:r>
+      <w:fldChar w:fldCharType="end"/>
+    </w:r>
+    <w:r>
+      <w:fldChar w:fldCharType="end"/>
+    </w:r>
+    <w:r>
+      <w:fldChar w:fldCharType="end"/>
+    </w:r>
+    <w:r>
+      <w:fldChar w:fldCharType="end"/>
+    </w:r>
+    <w:r>
+      <w:fldChar w:fldCharType="end"/>
+    </w:r>
+    <w:r>
+      <w:fldChar w:fldCharType="end"/>
+    </w:r>
+    <w:r>
+      <w:fldChar w:fldCharType="end"/>
+    </w:r>
+    <w:r>
+      <w:fldChar w:fldCharType="end"/>
+    </w:r>
+    <w:r>
+      <w:fldChar w:fldCharType="end"/>
     </w:r>
     <w:r>
       <w:fldChar w:fldCharType="end"/>

</xml_diff>

<commit_message>
Se probó en PF1 y PF2. La prueba arrojó solo error en la lectura del resultado de las pruebas en DC1. El resto funcionó de manera correcta.
</commit_message>
<xml_diff>
--- a/Bericht.docx
+++ b/Bericht.docx
@@ -79,7 +79,7 @@
           <w:noProof/>
           <w:lang w:val="en-US"/>
         </w:rPr>
-        <w:t>«SERIAL_NUMBER_CHARGER»</w:t>
+        <w:t>170004444</w:t>
       </w:r>
       <w:r>
         <w:rPr>
@@ -140,7 +140,7 @@
           <w:highlight w:val="green"/>
           <w:lang w:val="en-US"/>
         </w:rPr>
-        <w:t>«TOTAL_RESULT»</w:t>
+        <w:t>failed</w:t>
       </w:r>
       <w:r>
         <w:rPr>
@@ -198,7 +198,7 @@
           <w:noProof/>
           <w:lang w:val="en-US"/>
         </w:rPr>
-        <w:t>«DATE»</w:t>
+        <w:t>28.02.2025</w:t>
       </w:r>
       <w:r>
         <w:rPr>
@@ -336,7 +336,7 @@
           <w:noProof/>
           <w:lang w:val="en-US"/>
         </w:rPr>
-        <w:t>«SERIAL_NUMBER_CDS»</w:t>
+        <w:t>DE61250140</w:t>
       </w:r>
       <w:r>
         <w:rPr>
@@ -387,7 +387,7 @@
           <w:noProof/>
           <w:lang w:val="en-US"/>
         </w:rPr>
-        <w:t>«CDS_FW_VERSION»</w:t>
+        <w:t>UC46382 CDS-IPC v1.19.2+g422723a</w:t>
       </w:r>
       <w:r>
         <w:rPr>
@@ -444,7 +444,7 @@
           <w:noProof/>
           <w:lang w:val="en-US"/>
         </w:rPr>
-        <w:t>«SINK»</w:t>
+        <w:t>SL1830A 1000V/600A/180kW</w:t>
       </w:r>
       <w:r>
         <w:fldChar w:fldCharType="end"/>
@@ -1413,6 +1413,30 @@
       <w:fldChar w:fldCharType="separate"/>
     </w:r>
     <w:r>
+      <w:fldChar w:fldCharType="begin"/>
+    </w:r>
+    <w:r>
+      <w:instrText xml:space="preserve"> INCLUDEPICTURE  "https://upload.wikimedia.org/wikipedia/commons/thumb/5/5f/Siemens-logo.svg/1280px-Siemens-logo.svg.png" \* MERGEFORMATINET </w:instrText>
+    </w:r>
+    <w:r>
+      <w:fldChar w:fldCharType="separate"/>
+    </w:r>
+    <w:r>
+      <w:fldChar w:fldCharType="begin"/>
+    </w:r>
+    <w:r>
+      <w:instrText xml:space="preserve"> </w:instrText>
+    </w:r>
+    <w:r>
+      <w:instrText>INCLUDEPICTURE  "https://upload.wikimedia.org/wikipedia/commons/thumb/5/5f/Siemens-logo.svg/1280px-Siemens-logo.svg.png" \* MERGEFORMATINET</w:instrText>
+    </w:r>
+    <w:r>
+      <w:instrText xml:space="preserve"> </w:instrText>
+    </w:r>
+    <w:r>
+      <w:fldChar w:fldCharType="separate"/>
+    </w:r>
+    <w:r>
       <w:pict w14:anchorId="3E6DBEF8">
         <v:shapetype id="_x0000_t75" coordsize="21600,21600" o:spt="75" o:preferrelative="t" path="m@4@5l@4@11@9@11@9@5xe" filled="f" stroked="f">
           <v:stroke joinstyle="miter"/>
@@ -1437,6 +1461,12 @@
           <v:imagedata r:id="rId1" r:href="rId2"/>
         </v:shape>
       </w:pict>
+    </w:r>
+    <w:r>
+      <w:fldChar w:fldCharType="end"/>
+    </w:r>
+    <w:r>
+      <w:fldChar w:fldCharType="end"/>
     </w:r>
     <w:r>
       <w:fldChar w:fldCharType="end"/>

</xml_diff>

<commit_message>
Automatik Mode im PF1 funktioniert gut. Wartung Mode hat noch Fehlern
</commit_message>
<xml_diff>
--- a/Bericht.docx
+++ b/Bericht.docx
@@ -76,10 +76,9 @@
       </w:r>
       <w:r>
         <w:rPr>
-          <w:noProof/>
-          <w:lang w:val="en-US"/>
-        </w:rPr>
-        <w:t>170004444</w:t>
+          <w:lang w:val="en-US"/>
+        </w:rPr>
+        <w:t>170004474</w:t>
       </w:r>
       <w:r>
         <w:rPr>
@@ -140,7 +139,7 @@
           <w:highlight w:val="green"/>
           <w:lang w:val="en-US"/>
         </w:rPr>
-        <w:t>failed</w:t>
+        <w:t>passed</w:t>
       </w:r>
       <w:r>
         <w:rPr>
@@ -198,7 +197,7 @@
           <w:noProof/>
           <w:lang w:val="en-US"/>
         </w:rPr>
-        <w:t>28.02.2025</w:t>
+        <w:t>03.03.2025</w:t>
       </w:r>
       <w:r>
         <w:rPr>
@@ -1425,6 +1424,24 @@
       <w:fldChar w:fldCharType="begin"/>
     </w:r>
     <w:r>
+      <w:instrText xml:space="preserve"> INCLUDEPICTURE  "https://upload.wikimedia.org/wikipedia/commons/thumb/5/5f/Siemens-logo.svg/1280px-Siemens-logo.svg.png" \* MERGEFORMATINET </w:instrText>
+    </w:r>
+    <w:r>
+      <w:fldChar w:fldCharType="separate"/>
+    </w:r>
+    <w:r>
+      <w:fldChar w:fldCharType="begin"/>
+    </w:r>
+    <w:r>
+      <w:instrText xml:space="preserve"> INCLUDEPICTURE  "https://upload.wikimedia.org/wikipedia/commons/thumb/5/5f/Siemens-logo.svg/1280px-Siemens-logo.svg.png" \* MERGEFORMATINET </w:instrText>
+    </w:r>
+    <w:r>
+      <w:fldChar w:fldCharType="separate"/>
+    </w:r>
+    <w:r>
+      <w:fldChar w:fldCharType="begin"/>
+    </w:r>
+    <w:r>
       <w:instrText xml:space="preserve"> </w:instrText>
     </w:r>
     <w:r>
@@ -1457,10 +1474,16 @@
           <v:path o:extrusionok="f" gradientshapeok="t" o:connecttype="rect"/>
           <o:lock v:ext="edit" aspectratio="t"/>
         </v:shapetype>
-        <v:shape id="_x0000_i1025" type="#_x0000_t75" alt="Datei:Siemens-logo.svg – Wikipedia" style="width:126.5pt;height:30pt">
+        <v:shape id="_x0000_i1025" type="#_x0000_t75" alt="Datei:Siemens-logo.svg – Wikipedia" style="width:126.45pt;height:30.05pt">
           <v:imagedata r:id="rId1" r:href="rId2"/>
         </v:shape>
       </w:pict>
+    </w:r>
+    <w:r>
+      <w:fldChar w:fldCharType="end"/>
+    </w:r>
+    <w:r>
+      <w:fldChar w:fldCharType="end"/>
     </w:r>
     <w:r>
       <w:fldChar w:fldCharType="end"/>

</xml_diff>